<commit_message>
make edits for submissions
</commit_message>
<xml_diff>
--- a/LessonPlanJamieRobinson.docx
+++ b/LessonPlanJamieRobinson.docx
@@ -166,8 +166,22 @@
                 <w:bCs/>
                 <w:color w:val="5F497A"/>
               </w:rPr>
+              <w:t xml:space="preserve">Introduction - </w:t>
+            </w:r>
+            <w:r>
+              <w:rPr>
+                <w:bCs/>
+                <w:color w:val="5F497A"/>
+              </w:rPr>
               <w:t>Importance of Reports &amp; Referencing</w:t>
             </w:r>
+            <w:r>
+              <w:rPr>
+                <w:bCs/>
+                <w:color w:val="5F497A"/>
+              </w:rPr>
+              <w:t xml:space="preserve"> as it relates to communication and media use.</w:t>
+            </w:r>
           </w:p>
           <w:p>
             <w:pPr>
@@ -191,6 +205,13 @@
               </w:rPr>
               <w:t>Academic vs. Technical Reports</w:t>
             </w:r>
+            <w:r>
+              <w:rPr>
+                <w:bCs/>
+                <w:color w:val="5F497A"/>
+              </w:rPr>
+              <w:t xml:space="preserve"> differences in language.</w:t>
+            </w:r>
           </w:p>
           <w:p>
             <w:pPr>
@@ -214,6 +235,13 @@
               </w:rPr>
               <w:t>How to structure a report</w:t>
             </w:r>
+            <w:r>
+              <w:rPr>
+                <w:bCs/>
+                <w:color w:val="5F497A"/>
+              </w:rPr>
+              <w:t>, go through the body of a report and explain each step and what it should encompass</w:t>
+            </w:r>
           </w:p>
           <w:p>
             <w:pPr>
@@ -237,6 +265,13 @@
               </w:rPr>
               <w:t>How to reference correctly (images, books, websites etc.)</w:t>
             </w:r>
+            <w:r>
+              <w:rPr>
+                <w:bCs/>
+                <w:color w:val="5F497A"/>
+              </w:rPr>
+              <w:t>, give examples and explanations, handout to take home.</w:t>
+            </w:r>
           </w:p>
           <w:p>
             <w:pPr>
@@ -266,6 +301,13 @@
                 <w:color w:val="5F497A"/>
               </w:rPr>
               <w:t>in quotes/paraphrasing</w:t>
+            </w:r>
+            <w:r>
+              <w:rPr>
+                <w:bCs/>
+                <w:color w:val="5F497A"/>
+              </w:rPr>
+              <w:t>.</w:t>
             </w:r>
           </w:p>
           <w:p>
@@ -319,6 +361,12 @@
               </w:rPr>
               <w:t>)</w:t>
             </w:r>
+            <w:r>
+              <w:rPr>
+                <w:color w:val="5F497A"/>
+              </w:rPr>
+              <w:t xml:space="preserve"> and listening to a short lecture explaining how to write and report and reference correctly.</w:t>
+            </w:r>
           </w:p>
           <w:p>
             <w:pPr>
@@ -394,6 +442,26 @@
                 <w:color w:val="5F497A"/>
               </w:rPr>
               <w:t xml:space="preserve"> (choose a book to quote)</w:t>
+            </w:r>
+          </w:p>
+          <w:p>
+            <w:pPr>
+              <w:rPr>
+                <w:color w:val="5F497A"/>
+              </w:rPr>
+            </w:pPr>
+          </w:p>
+          <w:p>
+            <w:pPr>
+              <w:rPr>
+                <w:color w:val="5F497A"/>
+              </w:rPr>
+            </w:pPr>
+            <w:r>
+              <w:rPr>
+                <w:color w:val="5F497A"/>
+              </w:rPr>
+              <w:t>Reviewing the handout given to students with a list of reference examples that they can take home.</w:t>
             </w:r>
           </w:p>
           <w:p>
@@ -473,6 +541,26 @@
               <w:rPr>
                 <w:color w:val="5F497A"/>
               </w:rPr>
+              <w:t>Completing the tasks required.</w:t>
+            </w:r>
+          </w:p>
+          <w:p>
+            <w:pPr>
+              <w:rPr>
+                <w:color w:val="5F497A"/>
+              </w:rPr>
+            </w:pPr>
+          </w:p>
+          <w:p>
+            <w:pPr>
+              <w:rPr>
+                <w:color w:val="5F497A"/>
+              </w:rPr>
+            </w:pPr>
+            <w:r>
+              <w:rPr>
+                <w:color w:val="5F497A"/>
+              </w:rPr>
               <w:t>Class interaction</w:t>
             </w:r>
           </w:p>
@@ -506,6 +594,12 @@
                 <w:color w:val="5F497A"/>
               </w:rPr>
               <w:t xml:space="preserve"> questions</w:t>
+            </w:r>
+            <w:r>
+              <w:rPr>
+                <w:color w:val="5F497A"/>
+              </w:rPr>
+              <w:t xml:space="preserve">/Making a comment on what they learnt </w:t>
             </w:r>
           </w:p>
         </w:tc>
@@ -1167,11 +1261,15 @@
   </w:style>
   <w:style w:type="character" w:default="1" w:styleId="DefaultParagraphFont">
     <w:name w:val="Default Paragraph Font"/>
+    <w:uiPriority w:val="1"/>
     <w:semiHidden/>
+    <w:unhideWhenUsed/>
   </w:style>
   <w:style w:type="table" w:default="1" w:styleId="TableNormal">
     <w:name w:val="Normal Table"/>
+    <w:uiPriority w:val="99"/>
     <w:semiHidden/>
+    <w:unhideWhenUsed/>
     <w:tblPr>
       <w:tblInd w:w="0" w:type="dxa"/>
       <w:tblCellMar>
@@ -1184,7 +1282,9 @@
   </w:style>
   <w:style w:type="numbering" w:default="1" w:styleId="NoList">
     <w:name w:val="No List"/>
+    <w:uiPriority w:val="99"/>
     <w:semiHidden/>
+    <w:unhideWhenUsed/>
   </w:style>
   <w:style w:type="table" w:styleId="TableGrid">
     <w:name w:val="Table Grid"/>
@@ -1235,7 +1335,7 @@
     </w:rPr>
   </w:style>
   <w:style w:type="character" w:customStyle="1" w:styleId="CharChar1">
-    <w:name w:val=" Char Char1"/>
+    <w:name w:val="Char Char1"/>
     <w:rsid w:val="003C5417"/>
     <w:rPr>
       <w:rFonts w:ascii="Calibri" w:eastAsia="Calibri" w:hAnsi="Calibri" w:cs="Calibri"/>
@@ -1570,6 +1670,15 @@
 </file>
 
 <file path=customXml/item1.xml><?xml version="1.0" encoding="utf-8"?>
+<?mso-contentType ?>
+<FormTemplates xmlns="http://schemas.microsoft.com/sharepoint/v3/contenttype/forms">
+  <Display>DocumentLibraryForm</Display>
+  <Edit>DocumentLibraryForm</Edit>
+  <New>DocumentLibraryForm</New>
+</FormTemplates>
+</file>
+
+<file path=customXml/item2.xml><?xml version="1.0" encoding="utf-8"?>
 <ct:contentTypeSchema xmlns:ct="http://schemas.microsoft.com/office/2006/metadata/contentType" xmlns:ma="http://schemas.microsoft.com/office/2006/metadata/properties/metaAttributes" ct:_="" ma:_="" ma:contentTypeName="Document" ma:contentTypeID="0x01010028838440C186F64DA891DFA0E17117AC" ma:contentTypeVersion="14" ma:contentTypeDescription="Create a new document." ma:contentTypeScope="" ma:versionID="c3c561e7309970ca0ad0fb9dd37d7005">
   <xsd:schema xmlns:xsd="http://www.w3.org/2001/XMLSchema" xmlns:xs="http://www.w3.org/2001/XMLSchema" xmlns:p="http://schemas.microsoft.com/office/2006/metadata/properties" xmlns:ns3="d457de6a-eaa6-44a5-b121-17cad0d58c70" xmlns:ns4="981983a4-26ca-4ede-b615-0d4b7335285d" targetNamespace="http://schemas.microsoft.com/office/2006/metadata/properties" ma:root="true" ma:fieldsID="db6dc6d755b6436b0e32bf000b02b5f5" ns3:_="" ns4:_="">
     <xsd:import namespace="d457de6a-eaa6-44a5-b121-17cad0d58c70"/>
@@ -1798,15 +1907,6 @@
 </ct:contentTypeSchema>
 </file>
 
-<file path=customXml/item2.xml><?xml version="1.0" encoding="utf-8"?>
-<?mso-contentType ?>
-<FormTemplates xmlns="http://schemas.microsoft.com/sharepoint/v3/contenttype/forms">
-  <Display>DocumentLibraryForm</Display>
-  <Edit>DocumentLibraryForm</Edit>
-  <New>DocumentLibraryForm</New>
-</FormTemplates>
-</file>
-
 <file path=customXml/item3.xml><?xml version="1.0" encoding="utf-8"?>
 <p:properties xmlns:p="http://schemas.microsoft.com/office/2006/metadata/properties" xmlns:xsi="http://www.w3.org/2001/XMLSchema-instance" xmlns:pc="http://schemas.microsoft.com/office/infopath/2007/PartnerControls">
   <documentManagement>
@@ -1816,6 +1916,14 @@
 </file>
 
 <file path=customXml/itemProps1.xml><?xml version="1.0" encoding="utf-8"?>
+<ds:datastoreItem xmlns:ds="http://schemas.openxmlformats.org/officeDocument/2006/customXml" ds:itemID="{C7808C77-96E8-4BC4-8E63-6DC8CE355337}">
+  <ds:schemaRefs>
+    <ds:schemaRef ds:uri="http://schemas.microsoft.com/sharepoint/v3/contenttype/forms"/>
+  </ds:schemaRefs>
+</ds:datastoreItem>
+</file>
+
+<file path=customXml/itemProps2.xml><?xml version="1.0" encoding="utf-8"?>
 <ds:datastoreItem xmlns:ds="http://schemas.openxmlformats.org/officeDocument/2006/customXml" ds:itemID="{8AAC7E6B-DCEC-40E5-9447-F936CDD9E95D}">
   <ds:schemaRefs>
     <ds:schemaRef ds:uri="http://schemas.microsoft.com/office/2006/metadata/contentType"/>
@@ -1834,27 +1942,12 @@
 </ds:datastoreItem>
 </file>
 
-<file path=customXml/itemProps2.xml><?xml version="1.0" encoding="utf-8"?>
-<ds:datastoreItem xmlns:ds="http://schemas.openxmlformats.org/officeDocument/2006/customXml" ds:itemID="{C7808C77-96E8-4BC4-8E63-6DC8CE355337}">
-  <ds:schemaRefs>
-    <ds:schemaRef ds:uri="http://schemas.microsoft.com/sharepoint/v3/contenttype/forms"/>
-  </ds:schemaRefs>
-</ds:datastoreItem>
-</file>
-
 <file path=customXml/itemProps3.xml><?xml version="1.0" encoding="utf-8"?>
 <ds:datastoreItem xmlns:ds="http://schemas.openxmlformats.org/officeDocument/2006/customXml" ds:itemID="{7A6C8526-411E-4715-888D-240E8CFCFB02}">
   <ds:schemaRefs>
-    <ds:schemaRef ds:uri="http://purl.org/dc/dcmitype/"/>
-    <ds:schemaRef ds:uri="http://www.w3.org/XML/1998/namespace"/>
-    <ds:schemaRef ds:uri="http://purl.org/dc/elements/1.1/"/>
-    <ds:schemaRef ds:uri="http://schemas.microsoft.com/office/2006/documentManagement/types"/>
     <ds:schemaRef ds:uri="http://schemas.microsoft.com/office/2006/metadata/properties"/>
     <ds:schemaRef ds:uri="http://schemas.microsoft.com/office/infopath/2007/PartnerControls"/>
-    <ds:schemaRef ds:uri="http://schemas.openxmlformats.org/package/2006/metadata/core-properties"/>
-    <ds:schemaRef ds:uri="981983a4-26ca-4ede-b615-0d4b7335285d"/>
     <ds:schemaRef ds:uri="d457de6a-eaa6-44a5-b121-17cad0d58c70"/>
-    <ds:schemaRef ds:uri="http://purl.org/dc/terms/"/>
   </ds:schemaRefs>
 </ds:datastoreItem>
 </file>
</xml_diff>